<commit_message>
final v of copula ch
</commit_message>
<xml_diff>
--- a/RCodes/Chapter2/Chapter 2 results for DRS Data.docx
+++ b/RCodes/Chapter2/Chapter 2 results for DRS Data.docx
@@ -32,13 +32,8 @@
       <w:pPr>
         <w:pStyle w:val="ListParagraph"/>
       </w:pPr>
-      <w:proofErr w:type="spellStart"/>
-      <w:r>
-        <w:t>Phi_hat</w:t>
-      </w:r>
-      <w:proofErr w:type="spellEnd"/>
-      <w:r>
-        <w:t xml:space="preserve"> is </w:t>
+      <w:r>
+        <w:t xml:space="preserve">Phi_hat is </w:t>
       </w:r>
       <w:r>
         <w:t>1.065327</w:t>
@@ -80,155 +75,87 @@
         <w:pStyle w:val="ListParagraph"/>
       </w:pPr>
       <w:r>
-        <w:t xml:space="preserve">&gt; </w:t>
-      </w:r>
-      <w:proofErr w:type="spellStart"/>
-      <w:proofErr w:type="gramStart"/>
-      <w:r>
-        <w:t>HPDinterval</w:t>
-      </w:r>
-      <w:proofErr w:type="spellEnd"/>
-      <w:r>
-        <w:t>(</w:t>
-      </w:r>
-      <w:proofErr w:type="gramEnd"/>
-      <w:r>
-        <w:t>samp1)</w:t>
-      </w:r>
-    </w:p>
-    <w:p>
-      <w:pPr>
-        <w:pStyle w:val="ListParagraph"/>
-      </w:pPr>
-      <w:r>
-        <w:t xml:space="preserve">            </w:t>
-      </w:r>
-      <w:proofErr w:type="gramStart"/>
-      <w:r>
-        <w:t>lower</w:t>
-      </w:r>
-      <w:proofErr w:type="gramEnd"/>
-      <w:r>
-        <w:t xml:space="preserve">      upper</w:t>
-      </w:r>
-    </w:p>
-    <w:p>
-      <w:pPr>
-        <w:pStyle w:val="ListParagraph"/>
-      </w:pPr>
-      <w:proofErr w:type="gramStart"/>
-      <w:r>
-        <w:t>var1</w:t>
-      </w:r>
-      <w:proofErr w:type="gramEnd"/>
-      <w:r>
-        <w:t xml:space="preserve">  0.742748779 1.32278457</w:t>
-      </w:r>
-    </w:p>
-    <w:p>
-      <w:pPr>
-        <w:pStyle w:val="ListParagraph"/>
-      </w:pPr>
-      <w:proofErr w:type="gramStart"/>
-      <w:r>
-        <w:t>var2</w:t>
-      </w:r>
-      <w:proofErr w:type="gramEnd"/>
-      <w:r>
-        <w:t xml:space="preserve"> -0.181329468 0.42601776</w:t>
-      </w:r>
-    </w:p>
-    <w:p>
-      <w:pPr>
-        <w:pStyle w:val="ListParagraph"/>
-      </w:pPr>
-      <w:proofErr w:type="gramStart"/>
-      <w:r>
-        <w:t>var3</w:t>
-      </w:r>
-      <w:proofErr w:type="gramEnd"/>
-      <w:r>
-        <w:t xml:space="preserve">  2.069400084 3.22892561</w:t>
-      </w:r>
-    </w:p>
-    <w:p>
-      <w:pPr>
-        <w:pStyle w:val="ListParagraph"/>
-      </w:pPr>
-      <w:proofErr w:type="gramStart"/>
-      <w:r>
-        <w:t>var4</w:t>
-      </w:r>
-      <w:proofErr w:type="gramEnd"/>
-      <w:r>
-        <w:t xml:space="preserve"> -0.003060353 0.04409246</w:t>
-      </w:r>
-    </w:p>
-    <w:p>
-      <w:pPr>
-        <w:pStyle w:val="ListParagraph"/>
-      </w:pPr>
-      <w:proofErr w:type="gramStart"/>
-      <w:r>
-        <w:t>var5</w:t>
-      </w:r>
-      <w:proofErr w:type="gramEnd"/>
-      <w:r>
-        <w:t xml:space="preserve">  0.910584612 1.76565608</w:t>
-      </w:r>
-    </w:p>
-    <w:p>
-      <w:pPr>
-        <w:pStyle w:val="ListParagraph"/>
-      </w:pPr>
-      <w:proofErr w:type="gramStart"/>
-      <w:r>
-        <w:t>var6</w:t>
-      </w:r>
-      <w:proofErr w:type="gramEnd"/>
-      <w:r>
-        <w:t xml:space="preserve"> -0.270385574 0.40269454</w:t>
-      </w:r>
-    </w:p>
-    <w:p>
-      <w:pPr>
-        <w:pStyle w:val="ListParagraph"/>
-      </w:pPr>
-      <w:proofErr w:type="gramStart"/>
-      <w:r>
-        <w:t>var7</w:t>
-      </w:r>
-      <w:proofErr w:type="gramEnd"/>
-      <w:r>
-        <w:t xml:space="preserve">  1.953483827 3.49438997</w:t>
-      </w:r>
-    </w:p>
-    <w:p>
-      <w:pPr>
-        <w:pStyle w:val="ListParagraph"/>
-      </w:pPr>
-      <w:proofErr w:type="gramStart"/>
-      <w:r>
-        <w:t>var8</w:t>
-      </w:r>
-      <w:proofErr w:type="gramEnd"/>
-      <w:r>
-        <w:t xml:space="preserve"> -0.021863396 0.04189959</w:t>
-      </w:r>
-    </w:p>
-    <w:p>
-      <w:pPr>
-        <w:pStyle w:val="ListParagraph"/>
-      </w:pPr>
-      <w:proofErr w:type="spellStart"/>
-      <w:proofErr w:type="gramStart"/>
-      <w:r>
-        <w:t>attr</w:t>
-      </w:r>
-      <w:proofErr w:type="spellEnd"/>
-      <w:proofErr w:type="gramEnd"/>
-      <w:r>
-        <w:t>(,"Probability")</w:t>
+        <w:t>&gt; HPDinterval(samp1)</w:t>
+      </w:r>
+    </w:p>
+    <w:p>
+      <w:pPr>
+        <w:pStyle w:val="ListParagraph"/>
+      </w:pPr>
+      <w:r>
+        <w:t xml:space="preserve">            lower      upper</w:t>
+      </w:r>
+    </w:p>
+    <w:p>
+      <w:pPr>
+        <w:pStyle w:val="ListParagraph"/>
+      </w:pPr>
+      <w:r>
+        <w:t>var1  0.742748779 1.32278457</w:t>
+      </w:r>
+    </w:p>
+    <w:p>
+      <w:pPr>
+        <w:pStyle w:val="ListParagraph"/>
+      </w:pPr>
+      <w:r>
+        <w:t>var2 -0.181329468 0.42601776</w:t>
+      </w:r>
+    </w:p>
+    <w:p>
+      <w:pPr>
+        <w:pStyle w:val="ListParagraph"/>
+      </w:pPr>
+      <w:r>
+        <w:t>var3  2.069400084 3.22892561</w:t>
+      </w:r>
+    </w:p>
+    <w:p>
+      <w:pPr>
+        <w:pStyle w:val="ListParagraph"/>
+      </w:pPr>
+      <w:r>
+        <w:t>var4 -0.003060353 0.04409246</w:t>
+      </w:r>
+    </w:p>
+    <w:p>
+      <w:pPr>
+        <w:pStyle w:val="ListParagraph"/>
+      </w:pPr>
+      <w:r>
+        <w:t>var5  0.910584612 1.76565608</w:t>
+      </w:r>
+    </w:p>
+    <w:p>
+      <w:pPr>
+        <w:pStyle w:val="ListParagraph"/>
+      </w:pPr>
+      <w:r>
+        <w:t>var6 -0.270385574 0.40269454</w:t>
+      </w:r>
+    </w:p>
+    <w:p>
+      <w:pPr>
+        <w:pStyle w:val="ListParagraph"/>
+      </w:pPr>
+      <w:r>
+        <w:t>var7  1.953483827 3.49438997</w:t>
+      </w:r>
+    </w:p>
+    <w:p>
+      <w:pPr>
+        <w:pStyle w:val="ListParagraph"/>
+      </w:pPr>
+      <w:r>
+        <w:t>var8 -0.021863396 0.04189959</w:t>
+      </w:r>
+    </w:p>
+    <w:p>
+      <w:pPr>
+        <w:pStyle w:val="ListParagraph"/>
+      </w:pPr>
+      <w:r>
+        <w:t>attr(,"Probability")</w:t>
       </w:r>
     </w:p>
     <w:p>
@@ -244,15 +171,8 @@
         <w:pStyle w:val="ListParagraph"/>
       </w:pPr>
       <w:r>
-        <w:t xml:space="preserve">&gt; </w:t>
-      </w:r>
-      <w:proofErr w:type="spellStart"/>
-      <w:proofErr w:type="gramStart"/>
-      <w:r>
-        <w:t>para.b</w:t>
-      </w:r>
-      <w:proofErr w:type="spellEnd"/>
-      <w:proofErr w:type="gramEnd"/>
+        <w:t>&gt; para.b</w:t>
+      </w:r>
     </w:p>
     <w:p>
       <w:pPr>
@@ -275,15 +195,8 @@
         <w:pStyle w:val="ListParagraph"/>
       </w:pPr>
       <w:r>
-        <w:t xml:space="preserve">&gt; </w:t>
-      </w:r>
-      <w:proofErr w:type="spellStart"/>
-      <w:proofErr w:type="gramStart"/>
-      <w:r>
-        <w:t>sd.b</w:t>
-      </w:r>
-      <w:proofErr w:type="spellEnd"/>
-      <w:proofErr w:type="gramEnd"/>
+        <w:t>&gt; sd.b</w:t>
+      </w:r>
     </w:p>
     <w:p>
       <w:pPr>
@@ -302,15 +215,8 @@
       <w:pPr>
         <w:pStyle w:val="ListParagraph"/>
       </w:pPr>
-      <w:proofErr w:type="spellStart"/>
-      <w:proofErr w:type="gramStart"/>
-      <w:r>
-        <w:t>est</w:t>
-      </w:r>
-      <w:proofErr w:type="spellEnd"/>
-      <w:proofErr w:type="gramEnd"/>
-      <w:r>
-        <w:t xml:space="preserve"> r </w:t>
+      <w:r>
+        <w:t xml:space="preserve">est r </w:t>
       </w:r>
     </w:p>
     <w:p>
@@ -330,16 +236,9 @@
       <w:pPr>
         <w:pStyle w:val="ListParagraph"/>
       </w:pPr>
-      <w:proofErr w:type="spellStart"/>
-      <w:proofErr w:type="gramStart"/>
-      <w:r>
-        <w:t>phi</w:t>
-      </w:r>
-      <w:proofErr w:type="gramEnd"/>
-      <w:r>
-        <w:t>_hat</w:t>
-      </w:r>
-      <w:proofErr w:type="spellEnd"/>
+      <w:r>
+        <w:t>phi_hat</w:t>
+      </w:r>
     </w:p>
     <w:p>
       <w:pPr>
@@ -359,156 +258,88 @@
         <w:pStyle w:val="ListParagraph"/>
       </w:pPr>
       <w:r>
-        <w:t xml:space="preserve">&gt; </w:t>
-      </w:r>
-      <w:proofErr w:type="spellStart"/>
-      <w:proofErr w:type="gramStart"/>
-      <w:r>
-        <w:t>HPDinterval</w:t>
-      </w:r>
-      <w:proofErr w:type="spellEnd"/>
-      <w:r>
-        <w:t>(</w:t>
-      </w:r>
-      <w:proofErr w:type="gramEnd"/>
-      <w:r>
-        <w:t>samp1)</w:t>
-      </w:r>
-    </w:p>
-    <w:p>
-      <w:pPr>
-        <w:pStyle w:val="ListParagraph"/>
-      </w:pPr>
-      <w:r>
-        <w:t xml:space="preserve">             </w:t>
-      </w:r>
-      <w:proofErr w:type="gramStart"/>
-      <w:r>
-        <w:t>lower</w:t>
-      </w:r>
-      <w:proofErr w:type="gramEnd"/>
-      <w:r>
-        <w:t xml:space="preserve">      upper</w:t>
-      </w:r>
-    </w:p>
-    <w:p>
-      <w:pPr>
-        <w:pStyle w:val="ListParagraph"/>
-      </w:pPr>
-      <w:proofErr w:type="gramStart"/>
-      <w:r>
-        <w:t>var1</w:t>
-      </w:r>
-      <w:proofErr w:type="gramEnd"/>
-      <w:r>
-        <w:t xml:space="preserve">  0.8140823710 1.66189612</w:t>
-      </w:r>
-    </w:p>
-    <w:p>
-      <w:pPr>
-        <w:pStyle w:val="ListParagraph"/>
-      </w:pPr>
-      <w:proofErr w:type="gramStart"/>
-      <w:r>
-        <w:t>var2</w:t>
-      </w:r>
-      <w:proofErr w:type="gramEnd"/>
-      <w:r>
-        <w:t xml:space="preserve"> -0.1199549478 0.48472454</w:t>
-      </w:r>
-    </w:p>
-    <w:p>
-      <w:pPr>
-        <w:pStyle w:val="ListParagraph"/>
-      </w:pPr>
-      <w:proofErr w:type="gramStart"/>
-      <w:r>
-        <w:t>var3</w:t>
-      </w:r>
-      <w:proofErr w:type="gramEnd"/>
-      <w:r>
-        <w:t xml:space="preserve">  2.0081149377 3.24338992</w:t>
-      </w:r>
-    </w:p>
-    <w:p>
-      <w:pPr>
-        <w:pStyle w:val="ListParagraph"/>
-      </w:pPr>
-      <w:proofErr w:type="gramStart"/>
-      <w:r>
-        <w:t>var4</w:t>
-      </w:r>
-      <w:proofErr w:type="gramEnd"/>
-      <w:r>
-        <w:t xml:space="preserve"> -0.0002006226 0.05582230</w:t>
-      </w:r>
-    </w:p>
-    <w:p>
-      <w:pPr>
-        <w:pStyle w:val="ListParagraph"/>
-      </w:pPr>
-      <w:proofErr w:type="gramStart"/>
-      <w:r>
-        <w:t>var5</w:t>
-      </w:r>
-      <w:proofErr w:type="gramEnd"/>
-      <w:r>
-        <w:t xml:space="preserve">  1.0531186756 2.02626064</w:t>
-      </w:r>
-    </w:p>
-    <w:p>
-      <w:pPr>
-        <w:pStyle w:val="ListParagraph"/>
-      </w:pPr>
-      <w:proofErr w:type="gramStart"/>
-      <w:r>
-        <w:t>var6</w:t>
-      </w:r>
-      <w:proofErr w:type="gramEnd"/>
-      <w:r>
-        <w:t xml:space="preserve"> -0.1432154321 0.44651579</w:t>
-      </w:r>
-    </w:p>
-    <w:p>
-      <w:pPr>
-        <w:pStyle w:val="ListParagraph"/>
-      </w:pPr>
-      <w:proofErr w:type="gramStart"/>
-      <w:r>
-        <w:t>var7</w:t>
-      </w:r>
-      <w:proofErr w:type="gramEnd"/>
-      <w:r>
-        <w:t xml:space="preserve">  1.8095516012 3.43650395</w:t>
-      </w:r>
-    </w:p>
-    <w:p>
-      <w:pPr>
-        <w:pStyle w:val="ListParagraph"/>
-      </w:pPr>
-      <w:proofErr w:type="gramStart"/>
-      <w:r>
-        <w:t>var8</w:t>
-      </w:r>
-      <w:proofErr w:type="gramEnd"/>
-      <w:r>
-        <w:t xml:space="preserve"> -0.0147936638 0.05757186</w:t>
-      </w:r>
-    </w:p>
-    <w:p>
-      <w:pPr>
-        <w:pStyle w:val="ListParagraph"/>
-      </w:pPr>
-      <w:proofErr w:type="spellStart"/>
-      <w:proofErr w:type="gramStart"/>
+        <w:t>&gt; HPDinterval(samp1)</w:t>
+      </w:r>
+    </w:p>
+    <w:p>
+      <w:pPr>
+        <w:pStyle w:val="ListParagraph"/>
+      </w:pPr>
+      <w:r>
+        <w:t xml:space="preserve">             lower      upper</w:t>
+      </w:r>
+    </w:p>
+    <w:p>
+      <w:pPr>
+        <w:pStyle w:val="ListParagraph"/>
+      </w:pPr>
+      <w:r>
+        <w:t>var1  0.8140823710 1.66189612</w:t>
+      </w:r>
+    </w:p>
+    <w:p>
+      <w:pPr>
+        <w:pStyle w:val="ListParagraph"/>
+      </w:pPr>
+      <w:r>
+        <w:t>var2 -0.1199549478 0.48472454</w:t>
+      </w:r>
+    </w:p>
+    <w:p>
+      <w:pPr>
+        <w:pStyle w:val="ListParagraph"/>
+      </w:pPr>
+      <w:r>
+        <w:t>var3  2.0081149377 3.24338992</w:t>
+      </w:r>
+    </w:p>
+    <w:p>
+      <w:pPr>
+        <w:pStyle w:val="ListParagraph"/>
+      </w:pPr>
+      <w:r>
+        <w:t>var4 -0.0002006226 0.05582230</w:t>
+      </w:r>
+    </w:p>
+    <w:p>
+      <w:pPr>
+        <w:pStyle w:val="ListParagraph"/>
+      </w:pPr>
+      <w:r>
+        <w:t>var5  1.0531186756 2.02626064</w:t>
+      </w:r>
+    </w:p>
+    <w:p>
+      <w:pPr>
+        <w:pStyle w:val="ListParagraph"/>
+      </w:pPr>
+      <w:r>
+        <w:t>var6 -0.1432154321 0.44651579</w:t>
+      </w:r>
+    </w:p>
+    <w:p>
+      <w:pPr>
+        <w:pStyle w:val="ListParagraph"/>
+      </w:pPr>
+      <w:r>
+        <w:t>var7  1.8095516012 3.43650395</w:t>
+      </w:r>
+    </w:p>
+    <w:p>
+      <w:pPr>
+        <w:pStyle w:val="ListParagraph"/>
+      </w:pPr>
+      <w:r>
+        <w:t>var8 -0.0147936638 0.05757186</w:t>
+      </w:r>
+    </w:p>
+    <w:p>
+      <w:pPr>
+        <w:pStyle w:val="ListParagraph"/>
+      </w:pPr>
       <w:r>
         <w:lastRenderedPageBreak/>
-        <w:t>attr</w:t>
-      </w:r>
-      <w:proofErr w:type="spellEnd"/>
-      <w:proofErr w:type="gramEnd"/>
-      <w:r>
-        <w:t>(,"Probability")</w:t>
+        <w:t>attr(,"Probability")</w:t>
       </w:r>
     </w:p>
     <w:p>
@@ -524,15 +355,8 @@
         <w:pStyle w:val="ListParagraph"/>
       </w:pPr>
       <w:r>
-        <w:t xml:space="preserve">&gt; </w:t>
-      </w:r>
-      <w:proofErr w:type="spellStart"/>
-      <w:proofErr w:type="gramStart"/>
-      <w:r>
-        <w:t>para.b</w:t>
-      </w:r>
-      <w:proofErr w:type="spellEnd"/>
-      <w:proofErr w:type="gramEnd"/>
+        <w:t>&gt; para.b</w:t>
+      </w:r>
     </w:p>
     <w:p>
       <w:pPr>
@@ -555,15 +379,8 @@
         <w:pStyle w:val="ListParagraph"/>
       </w:pPr>
       <w:r>
-        <w:t xml:space="preserve">&gt; </w:t>
-      </w:r>
-      <w:proofErr w:type="spellStart"/>
-      <w:proofErr w:type="gramStart"/>
-      <w:r>
-        <w:t>sd.b</w:t>
-      </w:r>
-      <w:proofErr w:type="spellEnd"/>
-      <w:proofErr w:type="gramEnd"/>
+        <w:t>&gt; sd.b</w:t>
+      </w:r>
     </w:p>
     <w:p>
       <w:pPr>
@@ -579,9 +396,342 @@
       </w:pPr>
       <w:r>
         <w:t>[8] 0.01869321</w:t>
+      </w:r>
+    </w:p>
+    <w:p>
+      <w:pPr>
+        <w:pStyle w:val="ListParagraph"/>
+      </w:pPr>
+    </w:p>
+    <w:p>
+      <w:pPr>
+        <w:pStyle w:val="ListParagraph"/>
+      </w:pPr>
+    </w:p>
+    <w:p>
+      <w:pPr>
+        <w:pStyle w:val="ListParagraph"/>
+      </w:pPr>
+    </w:p>
+    <w:p>
+      <w:pPr>
+        <w:pStyle w:val="ListParagraph"/>
+      </w:pPr>
+      <w:r>
+        <w:t>to test stability:</w:t>
+      </w:r>
+    </w:p>
+    <w:p>
+      <w:pPr>
+        <w:pStyle w:val="ListParagraph"/>
+      </w:pPr>
+    </w:p>
+    <w:p>
+      <w:pPr>
+        <w:pStyle w:val="ListParagraph"/>
+      </w:pPr>
+      <w:r>
+        <w:t xml:space="preserve">included one new phi_1 value of 4.5. </w:t>
+      </w:r>
+    </w:p>
+    <w:p>
+      <w:pPr>
+        <w:pStyle w:val="ListParagraph"/>
+      </w:pPr>
+      <w:r>
+        <w:t xml:space="preserve">final r_est = </w:t>
+      </w:r>
+      <w:r>
+        <w:t>1.0000000  0.6792389  1.4450714  7.8336562 12.3959772</w:t>
+      </w:r>
+    </w:p>
+    <w:p>
+      <w:pPr>
+        <w:pStyle w:val="ListParagraph"/>
+      </w:pPr>
+    </w:p>
+    <w:p>
+      <w:pPr>
+        <w:pStyle w:val="ListParagraph"/>
+      </w:pPr>
+      <w:r>
+        <w:t xml:space="preserve">final phi_hat = </w:t>
+      </w:r>
+      <w:r>
+        <w:t>2.499457</w:t>
+      </w:r>
+    </w:p>
+    <w:p>
+      <w:pPr>
+        <w:pStyle w:val="ListParagraph"/>
+      </w:pPr>
+    </w:p>
+    <w:p>
+      <w:pPr>
+        <w:pStyle w:val="ListParagraph"/>
+      </w:pPr>
+      <w:r>
+        <w:t>Simulation result:</w:t>
+      </w:r>
+    </w:p>
+    <w:p>
+      <w:pPr>
+        <w:pStyle w:val="ListParagraph"/>
+      </w:pPr>
+    </w:p>
+    <w:p>
+      <w:pPr>
+        <w:pStyle w:val="ListParagraph"/>
+      </w:pPr>
+      <w:r>
+        <w:t>&gt; sd(phi[,1])</w:t>
+      </w:r>
+    </w:p>
+    <w:p>
+      <w:pPr>
+        <w:pStyle w:val="ListParagraph"/>
+      </w:pPr>
+      <w:r>
+        <w:t>[1] 0.04240889</w:t>
+      </w:r>
+    </w:p>
+    <w:p>
+      <w:pPr>
+        <w:pStyle w:val="ListParagraph"/>
+      </w:pPr>
+      <w:r>
+        <w:t>&gt; sd(tau[,1])</w:t>
+      </w:r>
+    </w:p>
+    <w:p>
+      <w:pPr>
+        <w:pStyle w:val="ListParagraph"/>
+      </w:pPr>
+      <w:r>
+        <w:t>[1] 0.005249676</w:t>
+      </w:r>
+    </w:p>
+    <w:p>
+      <w:pPr>
+        <w:pStyle w:val="ListParagraph"/>
+      </w:pPr>
+    </w:p>
+    <w:p>
+      <w:pPr>
+        <w:pStyle w:val="ListParagraph"/>
+      </w:pPr>
+      <w:r>
+        <w:t>&gt; quantile(phi[,1],c(0.025,0.975))</w:t>
+      </w:r>
+    </w:p>
+    <w:p>
+      <w:pPr>
+        <w:pStyle w:val="ListParagraph"/>
+      </w:pPr>
+      <w:r>
+        <w:t xml:space="preserve">    2.5%    97.5% </w:t>
+      </w:r>
+    </w:p>
+    <w:p>
+      <w:pPr>
+        <w:pStyle w:val="ListParagraph"/>
+      </w:pPr>
+      <w:r>
+        <w:t xml:space="preserve">1.944729 2.098458 </w:t>
+      </w:r>
+    </w:p>
+    <w:p>
+      <w:pPr>
+        <w:pStyle w:val="ListParagraph"/>
+      </w:pPr>
+      <w:r>
+        <w:t>&gt; quantile(tau[,1],c(0.025,0.975))</w:t>
+      </w:r>
+    </w:p>
+    <w:p>
+      <w:pPr>
+        <w:pStyle w:val="ListParagraph"/>
+      </w:pPr>
+      <w:r>
+        <w:t xml:space="preserve">     2.5%     97.5% </w:t>
+      </w:r>
+    </w:p>
+    <w:p>
+      <w:pPr>
+        <w:pStyle w:val="ListParagraph"/>
+      </w:pPr>
+      <w:r>
+        <w:t>0.4929943 0.5120111</w:t>
+      </w:r>
+    </w:p>
+    <w:p>
+      <w:pPr>
+        <w:pStyle w:val="ListParagraph"/>
+      </w:pPr>
+    </w:p>
+    <w:p>
+      <w:pPr>
+        <w:pStyle w:val="ListParagraph"/>
+      </w:pPr>
+    </w:p>
+    <w:p>
+      <w:pPr>
+        <w:pStyle w:val="ListParagraph"/>
+      </w:pPr>
+      <w:r>
+        <w:t>After 100 times repeating the phi hat estimation process: phi hat mean = 2.017</w:t>
       </w:r>
       <w:bookmarkStart w:id="0" w:name="_GoBack"/>
       <w:bookmarkEnd w:id="0"/>
+    </w:p>
+    <w:p>
+      <w:pPr>
+        <w:pStyle w:val="ListParagraph"/>
+      </w:pPr>
+    </w:p>
+    <w:p>
+      <w:pPr>
+        <w:pStyle w:val="ListParagraph"/>
+      </w:pPr>
+      <w:r>
+        <w:t>&gt; HPDinterval(samp1)</w:t>
+      </w:r>
+    </w:p>
+    <w:p>
+      <w:pPr>
+        <w:pStyle w:val="ListParagraph"/>
+      </w:pPr>
+      <w:r>
+        <w:t xml:space="preserve">            lower      upper</w:t>
+      </w:r>
+    </w:p>
+    <w:p>
+      <w:pPr>
+        <w:pStyle w:val="ListParagraph"/>
+      </w:pPr>
+      <w:r>
+        <w:t>var1  0.830066802 1.59855828</w:t>
+      </w:r>
+    </w:p>
+    <w:p>
+      <w:pPr>
+        <w:pStyle w:val="ListParagraph"/>
+      </w:pPr>
+      <w:r>
+        <w:t>var2 -0.139235987 0.45492207</w:t>
+      </w:r>
+    </w:p>
+    <w:p>
+      <w:pPr>
+        <w:pStyle w:val="ListParagraph"/>
+      </w:pPr>
+      <w:r>
+        <w:t>var3  1.982630212 3.40397906</w:t>
+      </w:r>
+    </w:p>
+    <w:p>
+      <w:pPr>
+        <w:pStyle w:val="ListParagraph"/>
+      </w:pPr>
+      <w:r>
+        <w:t>var4 -0.005019721 0.05405267</w:t>
+      </w:r>
+    </w:p>
+    <w:p>
+      <w:pPr>
+        <w:pStyle w:val="ListParagraph"/>
+      </w:pPr>
+      <w:r>
+        <w:t>var5  1.032021986 2.08215915</w:t>
+      </w:r>
+    </w:p>
+    <w:p>
+      <w:pPr>
+        <w:pStyle w:val="ListParagraph"/>
+      </w:pPr>
+      <w:r>
+        <w:t>var6 -0.228906141 0.48639199</w:t>
+      </w:r>
+    </w:p>
+    <w:p>
+      <w:pPr>
+        <w:pStyle w:val="ListParagraph"/>
+      </w:pPr>
+      <w:r>
+        <w:t>var7  1.753843152 3.57104564</w:t>
+      </w:r>
+    </w:p>
+    <w:p>
+      <w:pPr>
+        <w:pStyle w:val="ListParagraph"/>
+      </w:pPr>
+      <w:r>
+        <w:t>var8 -0.016642329 0.06101412</w:t>
+      </w:r>
+    </w:p>
+    <w:p>
+      <w:pPr>
+        <w:pStyle w:val="ListParagraph"/>
+      </w:pPr>
+      <w:r>
+        <w:t>attr(,"Probability")</w:t>
+      </w:r>
+    </w:p>
+    <w:p>
+      <w:pPr>
+        <w:pStyle w:val="ListParagraph"/>
+      </w:pPr>
+      <w:r>
+        <w:t>[1] 0.95</w:t>
+      </w:r>
+    </w:p>
+    <w:p>
+      <w:pPr>
+        <w:pStyle w:val="ListParagraph"/>
+      </w:pPr>
+      <w:r>
+        <w:t>&gt; para.b</w:t>
+      </w:r>
+    </w:p>
+    <w:p>
+      <w:pPr>
+        <w:pStyle w:val="ListParagraph"/>
+      </w:pPr>
+      <w:r>
+        <w:t>[1] 1.17645277 0.20244741 2.72565933 0.02229711 1.52417633 0.17916215 2.71179190</w:t>
+      </w:r>
+    </w:p>
+    <w:p>
+      <w:pPr>
+        <w:pStyle w:val="ListParagraph"/>
+      </w:pPr>
+      <w:r>
+        <w:t>[8] 0.01664017</w:t>
+      </w:r>
+    </w:p>
+    <w:p>
+      <w:pPr>
+        <w:pStyle w:val="ListParagraph"/>
+      </w:pPr>
+      <w:r>
+        <w:t>&gt; sd.b</w:t>
+      </w:r>
+    </w:p>
+    <w:p>
+      <w:pPr>
+        <w:pStyle w:val="ListParagraph"/>
+      </w:pPr>
+      <w:r>
+        <w:t>[1] 0.19629643 0.16032108 0.35136893 0.01507812 0.28860807 0.18784884 0.45435745</w:t>
+      </w:r>
+    </w:p>
+    <w:p>
+      <w:pPr>
+        <w:pStyle w:val="ListParagraph"/>
+      </w:pPr>
+      <w:r>
+        <w:t>[8] 0.01986009</w:t>
+      </w:r>
     </w:p>
     <w:sectPr>
       <w:pgSz w:w="12240" w:h="15840"/>

</xml_diff>